<commit_message>
Conteúdo - Medição de velocidade
Conteúdo para aula de movimento escalar, velocidade.
</commit_message>
<xml_diff>
--- a/doc/PlanoDeAula/Catapulta I - Motores.docx
+++ b/doc/PlanoDeAula/Catapulta I - Motores.docx
@@ -2,6 +2,233 @@
 <file path=word/document.xml><?xml version="1.0" encoding="utf-8"?>
 <w:document xmlns:wpc="http://schemas.microsoft.com/office/word/2010/wordprocessingCanvas" xmlns:mc="http://schemas.openxmlformats.org/markup-compatibility/2006" xmlns:o="urn:schemas-microsoft-com:office:office" xmlns:r="http://schemas.openxmlformats.org/officeDocument/2006/relationships" xmlns:m="http://schemas.openxmlformats.org/officeDocument/2006/math" xmlns:v="urn:schemas-microsoft-com:vml" xmlns:wp14="http://schemas.microsoft.com/office/word/2010/wordprocessingDrawing" xmlns:wp="http://schemas.openxmlformats.org/drawingml/2006/wordprocessingDrawing" xmlns:w10="urn:schemas-microsoft-com:office:word" xmlns:w="http://schemas.openxmlformats.org/wordprocessingml/2006/main" xmlns:w14="http://schemas.microsoft.com/office/word/2010/wordml" xmlns:wpg="http://schemas.microsoft.com/office/word/2010/wordprocessingGroup" xmlns:wpi="http://schemas.microsoft.com/office/word/2010/wordprocessingInk" xmlns:wne="http://schemas.microsoft.com/office/word/2006/wordml" xmlns:wps="http://schemas.microsoft.com/office/word/2010/wordprocessingShape" mc:Ignorable="w14 wp14">
   <w:body>
+    <w:p>
+      <w:r>
+        <w:t>Introdução</w:t>
+      </w:r>
+    </w:p>
+    <w:p>
+      <w:proofErr w:type="spellStart"/>
+      <w:proofErr w:type="gramStart"/>
+      <w:r>
+        <w:t>Bla</w:t>
+      </w:r>
+      <w:proofErr w:type="spellEnd"/>
+      <w:r>
+        <w:t xml:space="preserve"> </w:t>
+      </w:r>
+      <w:proofErr w:type="spellStart"/>
+      <w:r>
+        <w:t>bla</w:t>
+      </w:r>
+      <w:proofErr w:type="spellEnd"/>
+      <w:proofErr w:type="gramEnd"/>
+      <w:r>
+        <w:t>...</w:t>
+      </w:r>
+    </w:p>
+    <w:p/>
+    <w:p>
+      <w:r>
+        <w:t>Objetiv</w:t>
+      </w:r>
+      <w:r>
+        <w:t>o</w:t>
+      </w:r>
+    </w:p>
+    <w:p>
+      <w:pPr>
+        <w:pStyle w:val="PargrafodaLista"/>
+        <w:numPr>
+          <w:ilvl w:val="0"/>
+          <w:numId w:val="2"/>
+        </w:numPr>
+      </w:pPr>
+      <w:proofErr w:type="spellStart"/>
+      <w:proofErr w:type="gramStart"/>
+      <w:r>
+        <w:t>Bla</w:t>
+      </w:r>
+      <w:proofErr w:type="spellEnd"/>
+      <w:r>
+        <w:t xml:space="preserve"> </w:t>
+      </w:r>
+      <w:proofErr w:type="spellStart"/>
+      <w:r>
+        <w:t>bla</w:t>
+      </w:r>
+      <w:proofErr w:type="spellEnd"/>
+      <w:proofErr w:type="gramEnd"/>
+      <w:r>
+        <w:t>;</w:t>
+      </w:r>
+    </w:p>
+    <w:p>
+      <w:pPr>
+        <w:pStyle w:val="PargrafodaLista"/>
+        <w:numPr>
+          <w:ilvl w:val="0"/>
+          <w:numId w:val="2"/>
+        </w:numPr>
+      </w:pPr>
+      <w:proofErr w:type="spellStart"/>
+      <w:proofErr w:type="gramStart"/>
+      <w:r>
+        <w:t>Bla</w:t>
+      </w:r>
+      <w:proofErr w:type="spellEnd"/>
+      <w:r>
+        <w:t xml:space="preserve"> </w:t>
+      </w:r>
+      <w:proofErr w:type="spellStart"/>
+      <w:r>
+        <w:t>bla</w:t>
+      </w:r>
+      <w:proofErr w:type="spellEnd"/>
+      <w:proofErr w:type="gramEnd"/>
+      <w:r>
+        <w:t>.</w:t>
+      </w:r>
+    </w:p>
+    <w:p/>
+    <w:p>
+      <w:r>
+        <w:t>Material necessário</w:t>
+      </w:r>
+    </w:p>
+    <w:p>
+      <w:pPr>
+        <w:pStyle w:val="PargrafodaLista"/>
+        <w:numPr>
+          <w:ilvl w:val="0"/>
+          <w:numId w:val="1"/>
+        </w:numPr>
+      </w:pPr>
+      <w:proofErr w:type="spellStart"/>
+      <w:proofErr w:type="gramStart"/>
+      <w:r>
+        <w:t>Bla</w:t>
+      </w:r>
+      <w:proofErr w:type="spellEnd"/>
+      <w:r>
+        <w:t xml:space="preserve"> </w:t>
+      </w:r>
+      <w:proofErr w:type="spellStart"/>
+      <w:r>
+        <w:t>bla</w:t>
+      </w:r>
+      <w:proofErr w:type="spellEnd"/>
+      <w:proofErr w:type="gramEnd"/>
+      <w:r>
+        <w:t>;</w:t>
+      </w:r>
+    </w:p>
+    <w:p>
+      <w:pPr>
+        <w:pStyle w:val="PargrafodaLista"/>
+        <w:numPr>
+          <w:ilvl w:val="0"/>
+          <w:numId w:val="1"/>
+        </w:numPr>
+      </w:pPr>
+      <w:proofErr w:type="spellStart"/>
+      <w:proofErr w:type="gramStart"/>
+      <w:r>
+        <w:t>Bla</w:t>
+      </w:r>
+      <w:proofErr w:type="spellEnd"/>
+      <w:r>
+        <w:t xml:space="preserve"> </w:t>
+      </w:r>
+      <w:proofErr w:type="spellStart"/>
+      <w:r>
+        <w:t>bla</w:t>
+      </w:r>
+      <w:proofErr w:type="spellEnd"/>
+      <w:proofErr w:type="gramEnd"/>
+      <w:r>
+        <w:t>.</w:t>
+      </w:r>
+    </w:p>
+    <w:p/>
+    <w:p>
+      <w:r>
+        <w:t>Montagem do circuito</w:t>
+      </w:r>
+    </w:p>
+    <w:p>
+      <w:proofErr w:type="spellStart"/>
+      <w:proofErr w:type="gramStart"/>
+      <w:r>
+        <w:t>Bla</w:t>
+      </w:r>
+      <w:proofErr w:type="spellEnd"/>
+      <w:r>
+        <w:t xml:space="preserve"> </w:t>
+      </w:r>
+      <w:proofErr w:type="spellStart"/>
+      <w:r>
+        <w:t>bla</w:t>
+      </w:r>
+      <w:proofErr w:type="spellEnd"/>
+      <w:proofErr w:type="gramEnd"/>
+      <w:r>
+        <w:t xml:space="preserve"> </w:t>
+      </w:r>
+    </w:p>
+    <w:p/>
+    <w:p>
+      <w:r>
+        <w:t>Programação</w:t>
+      </w:r>
+    </w:p>
+    <w:p>
+      <w:proofErr w:type="spellStart"/>
+      <w:proofErr w:type="gramStart"/>
+      <w:r>
+        <w:t>Bla</w:t>
+      </w:r>
+      <w:proofErr w:type="spellEnd"/>
+      <w:r>
+        <w:t xml:space="preserve"> </w:t>
+      </w:r>
+      <w:proofErr w:type="spellStart"/>
+      <w:r>
+        <w:t>bla</w:t>
+      </w:r>
+      <w:proofErr w:type="spellEnd"/>
+      <w:proofErr w:type="gramEnd"/>
+    </w:p>
+    <w:p/>
+    <w:p>
+      <w:r>
+        <w:t>Outras abordagens</w:t>
+      </w:r>
+    </w:p>
+    <w:p>
+      <w:proofErr w:type="spellStart"/>
+      <w:proofErr w:type="gramStart"/>
+      <w:r>
+        <w:t>Bla</w:t>
+      </w:r>
+      <w:proofErr w:type="spellEnd"/>
+      <w:r>
+        <w:t xml:space="preserve"> </w:t>
+      </w:r>
+      <w:proofErr w:type="spellStart"/>
+      <w:r>
+        <w:t>bla</w:t>
+      </w:r>
+      <w:proofErr w:type="spellEnd"/>
+      <w:proofErr w:type="gramEnd"/>
+    </w:p>
+    <w:p/>
+    <w:p>
+      <w:r>
+        <w:t>Veja mais:</w:t>
+      </w:r>
+    </w:p>
+    <w:p/>
     <w:p>
       <w:bookmarkStart w:id="0" w:name="_GoBack"/>
       <w:bookmarkEnd w:id="0"/>
@@ -14,6 +241,243 @@
     </w:sectPr>
   </w:body>
 </w:document>
+</file>
+
+<file path=word/numbering.xml><?xml version="1.0" encoding="utf-8"?>
+<w:numbering xmlns:wpc="http://schemas.microsoft.com/office/word/2010/wordprocessingCanvas" xmlns:mc="http://schemas.openxmlformats.org/markup-compatibility/2006" xmlns:o="urn:schemas-microsoft-com:office:office" xmlns:r="http://schemas.openxmlformats.org/officeDocument/2006/relationships" xmlns:m="http://schemas.openxmlformats.org/officeDocument/2006/math" xmlns:v="urn:schemas-microsoft-com:vml" xmlns:wp14="http://schemas.microsoft.com/office/word/2010/wordprocessingDrawing" xmlns:wp="http://schemas.openxmlformats.org/drawingml/2006/wordprocessingDrawing" xmlns:w10="urn:schemas-microsoft-com:office:word" xmlns:w="http://schemas.openxmlformats.org/wordprocessingml/2006/main" xmlns:w14="http://schemas.microsoft.com/office/word/2010/wordml" xmlns:wpg="http://schemas.microsoft.com/office/word/2010/wordprocessingGroup" xmlns:wpi="http://schemas.microsoft.com/office/word/2010/wordprocessingInk" xmlns:wne="http://schemas.microsoft.com/office/word/2006/wordml" xmlns:wps="http://schemas.microsoft.com/office/word/2010/wordprocessingShape" mc:Ignorable="w14 wp14">
+  <w:abstractNum w:abstractNumId="0">
+    <w:nsid w:val="13BF3DF1"/>
+    <w:multiLevelType w:val="hybridMultilevel"/>
+    <w:tmpl w:val="2F927D8C"/>
+    <w:lvl w:ilvl="0" w:tplc="04160001">
+      <w:start w:val="1"/>
+      <w:numFmt w:val="bullet"/>
+      <w:lvlText w:val=""/>
+      <w:lvlJc w:val="left"/>
+      <w:pPr>
+        <w:ind w:left="720" w:hanging="360"/>
+      </w:pPr>
+      <w:rPr>
+        <w:rFonts w:ascii="Symbol" w:hAnsi="Symbol" w:hint="default"/>
+      </w:rPr>
+    </w:lvl>
+    <w:lvl w:ilvl="1" w:tplc="04160003" w:tentative="1">
+      <w:start w:val="1"/>
+      <w:numFmt w:val="bullet"/>
+      <w:lvlText w:val="o"/>
+      <w:lvlJc w:val="left"/>
+      <w:pPr>
+        <w:ind w:left="1440" w:hanging="360"/>
+      </w:pPr>
+      <w:rPr>
+        <w:rFonts w:ascii="Courier New" w:hAnsi="Courier New" w:cs="Courier New" w:hint="default"/>
+      </w:rPr>
+    </w:lvl>
+    <w:lvl w:ilvl="2" w:tplc="04160005" w:tentative="1">
+      <w:start w:val="1"/>
+      <w:numFmt w:val="bullet"/>
+      <w:lvlText w:val=""/>
+      <w:lvlJc w:val="left"/>
+      <w:pPr>
+        <w:ind w:left="2160" w:hanging="360"/>
+      </w:pPr>
+      <w:rPr>
+        <w:rFonts w:ascii="Wingdings" w:hAnsi="Wingdings" w:hint="default"/>
+      </w:rPr>
+    </w:lvl>
+    <w:lvl w:ilvl="3" w:tplc="04160001" w:tentative="1">
+      <w:start w:val="1"/>
+      <w:numFmt w:val="bullet"/>
+      <w:lvlText w:val=""/>
+      <w:lvlJc w:val="left"/>
+      <w:pPr>
+        <w:ind w:left="2880" w:hanging="360"/>
+      </w:pPr>
+      <w:rPr>
+        <w:rFonts w:ascii="Symbol" w:hAnsi="Symbol" w:hint="default"/>
+      </w:rPr>
+    </w:lvl>
+    <w:lvl w:ilvl="4" w:tplc="04160003" w:tentative="1">
+      <w:start w:val="1"/>
+      <w:numFmt w:val="bullet"/>
+      <w:lvlText w:val="o"/>
+      <w:lvlJc w:val="left"/>
+      <w:pPr>
+        <w:ind w:left="3600" w:hanging="360"/>
+      </w:pPr>
+      <w:rPr>
+        <w:rFonts w:ascii="Courier New" w:hAnsi="Courier New" w:cs="Courier New" w:hint="default"/>
+      </w:rPr>
+    </w:lvl>
+    <w:lvl w:ilvl="5" w:tplc="04160005" w:tentative="1">
+      <w:start w:val="1"/>
+      <w:numFmt w:val="bullet"/>
+      <w:lvlText w:val=""/>
+      <w:lvlJc w:val="left"/>
+      <w:pPr>
+        <w:ind w:left="4320" w:hanging="360"/>
+      </w:pPr>
+      <w:rPr>
+        <w:rFonts w:ascii="Wingdings" w:hAnsi="Wingdings" w:hint="default"/>
+      </w:rPr>
+    </w:lvl>
+    <w:lvl w:ilvl="6" w:tplc="04160001" w:tentative="1">
+      <w:start w:val="1"/>
+      <w:numFmt w:val="bullet"/>
+      <w:lvlText w:val=""/>
+      <w:lvlJc w:val="left"/>
+      <w:pPr>
+        <w:ind w:left="5040" w:hanging="360"/>
+      </w:pPr>
+      <w:rPr>
+        <w:rFonts w:ascii="Symbol" w:hAnsi="Symbol" w:hint="default"/>
+      </w:rPr>
+    </w:lvl>
+    <w:lvl w:ilvl="7" w:tplc="04160003" w:tentative="1">
+      <w:start w:val="1"/>
+      <w:numFmt w:val="bullet"/>
+      <w:lvlText w:val="o"/>
+      <w:lvlJc w:val="left"/>
+      <w:pPr>
+        <w:ind w:left="5760" w:hanging="360"/>
+      </w:pPr>
+      <w:rPr>
+        <w:rFonts w:ascii="Courier New" w:hAnsi="Courier New" w:cs="Courier New" w:hint="default"/>
+      </w:rPr>
+    </w:lvl>
+    <w:lvl w:ilvl="8" w:tplc="04160005" w:tentative="1">
+      <w:start w:val="1"/>
+      <w:numFmt w:val="bullet"/>
+      <w:lvlText w:val=""/>
+      <w:lvlJc w:val="left"/>
+      <w:pPr>
+        <w:ind w:left="6480" w:hanging="360"/>
+      </w:pPr>
+      <w:rPr>
+        <w:rFonts w:ascii="Wingdings" w:hAnsi="Wingdings" w:hint="default"/>
+      </w:rPr>
+    </w:lvl>
+  </w:abstractNum>
+  <w:abstractNum w:abstractNumId="1">
+    <w:nsid w:val="5A46775E"/>
+    <w:multiLevelType w:val="hybridMultilevel"/>
+    <w:tmpl w:val="57FE3440"/>
+    <w:lvl w:ilvl="0" w:tplc="04160001">
+      <w:start w:val="1"/>
+      <w:numFmt w:val="bullet"/>
+      <w:lvlText w:val=""/>
+      <w:lvlJc w:val="left"/>
+      <w:pPr>
+        <w:ind w:left="720" w:hanging="360"/>
+      </w:pPr>
+      <w:rPr>
+        <w:rFonts w:ascii="Symbol" w:hAnsi="Symbol" w:hint="default"/>
+      </w:rPr>
+    </w:lvl>
+    <w:lvl w:ilvl="1" w:tplc="04160003" w:tentative="1">
+      <w:start w:val="1"/>
+      <w:numFmt w:val="bullet"/>
+      <w:lvlText w:val="o"/>
+      <w:lvlJc w:val="left"/>
+      <w:pPr>
+        <w:ind w:left="1440" w:hanging="360"/>
+      </w:pPr>
+      <w:rPr>
+        <w:rFonts w:ascii="Courier New" w:hAnsi="Courier New" w:cs="Courier New" w:hint="default"/>
+      </w:rPr>
+    </w:lvl>
+    <w:lvl w:ilvl="2" w:tplc="04160005" w:tentative="1">
+      <w:start w:val="1"/>
+      <w:numFmt w:val="bullet"/>
+      <w:lvlText w:val=""/>
+      <w:lvlJc w:val="left"/>
+      <w:pPr>
+        <w:ind w:left="2160" w:hanging="360"/>
+      </w:pPr>
+      <w:rPr>
+        <w:rFonts w:ascii="Wingdings" w:hAnsi="Wingdings" w:hint="default"/>
+      </w:rPr>
+    </w:lvl>
+    <w:lvl w:ilvl="3" w:tplc="04160001" w:tentative="1">
+      <w:start w:val="1"/>
+      <w:numFmt w:val="bullet"/>
+      <w:lvlText w:val=""/>
+      <w:lvlJc w:val="left"/>
+      <w:pPr>
+        <w:ind w:left="2880" w:hanging="360"/>
+      </w:pPr>
+      <w:rPr>
+        <w:rFonts w:ascii="Symbol" w:hAnsi="Symbol" w:hint="default"/>
+      </w:rPr>
+    </w:lvl>
+    <w:lvl w:ilvl="4" w:tplc="04160003" w:tentative="1">
+      <w:start w:val="1"/>
+      <w:numFmt w:val="bullet"/>
+      <w:lvlText w:val="o"/>
+      <w:lvlJc w:val="left"/>
+      <w:pPr>
+        <w:ind w:left="3600" w:hanging="360"/>
+      </w:pPr>
+      <w:rPr>
+        <w:rFonts w:ascii="Courier New" w:hAnsi="Courier New" w:cs="Courier New" w:hint="default"/>
+      </w:rPr>
+    </w:lvl>
+    <w:lvl w:ilvl="5" w:tplc="04160005" w:tentative="1">
+      <w:start w:val="1"/>
+      <w:numFmt w:val="bullet"/>
+      <w:lvlText w:val=""/>
+      <w:lvlJc w:val="left"/>
+      <w:pPr>
+        <w:ind w:left="4320" w:hanging="360"/>
+      </w:pPr>
+      <w:rPr>
+        <w:rFonts w:ascii="Wingdings" w:hAnsi="Wingdings" w:hint="default"/>
+      </w:rPr>
+    </w:lvl>
+    <w:lvl w:ilvl="6" w:tplc="04160001" w:tentative="1">
+      <w:start w:val="1"/>
+      <w:numFmt w:val="bullet"/>
+      <w:lvlText w:val=""/>
+      <w:lvlJc w:val="left"/>
+      <w:pPr>
+        <w:ind w:left="5040" w:hanging="360"/>
+      </w:pPr>
+      <w:rPr>
+        <w:rFonts w:ascii="Symbol" w:hAnsi="Symbol" w:hint="default"/>
+      </w:rPr>
+    </w:lvl>
+    <w:lvl w:ilvl="7" w:tplc="04160003" w:tentative="1">
+      <w:start w:val="1"/>
+      <w:numFmt w:val="bullet"/>
+      <w:lvlText w:val="o"/>
+      <w:lvlJc w:val="left"/>
+      <w:pPr>
+        <w:ind w:left="5760" w:hanging="360"/>
+      </w:pPr>
+      <w:rPr>
+        <w:rFonts w:ascii="Courier New" w:hAnsi="Courier New" w:cs="Courier New" w:hint="default"/>
+      </w:rPr>
+    </w:lvl>
+    <w:lvl w:ilvl="8" w:tplc="04160005" w:tentative="1">
+      <w:start w:val="1"/>
+      <w:numFmt w:val="bullet"/>
+      <w:lvlText w:val=""/>
+      <w:lvlJc w:val="left"/>
+      <w:pPr>
+        <w:ind w:left="6480" w:hanging="360"/>
+      </w:pPr>
+      <w:rPr>
+        <w:rFonts w:ascii="Wingdings" w:hAnsi="Wingdings" w:hint="default"/>
+      </w:rPr>
+    </w:lvl>
+  </w:abstractNum>
+  <w:num w:numId="1">
+    <w:abstractNumId w:val="1"/>
+  </w:num>
+  <w:num w:numId="2">
+    <w:abstractNumId w:val="0"/>
+  </w:num>
+</w:numbering>
 </file>
 
 <file path=word/styles.xml><?xml version="1.0" encoding="utf-8"?>
@@ -175,6 +639,7 @@
   <w:style w:type="paragraph" w:default="1" w:styleId="Normal">
     <w:name w:val="Normal"/>
     <w:qFormat/>
+    <w:rsid w:val="001A6A9A"/>
   </w:style>
   <w:style w:type="character" w:default="1" w:styleId="Fontepargpadro">
     <w:name w:val="Default Paragraph Font"/>
@@ -202,6 +667,17 @@
     <w:uiPriority w:val="99"/>
     <w:semiHidden/>
     <w:unhideWhenUsed/>
+  </w:style>
+  <w:style w:type="paragraph" w:styleId="PargrafodaLista">
+    <w:name w:val="List Paragraph"/>
+    <w:basedOn w:val="Normal"/>
+    <w:uiPriority w:val="34"/>
+    <w:qFormat/>
+    <w:rsid w:val="001A6A9A"/>
+    <w:pPr>
+      <w:ind w:left="720"/>
+      <w:contextualSpacing/>
+    </w:pPr>
   </w:style>
 </w:styles>
 </file>
@@ -365,6 +841,7 @@
   <w:style w:type="paragraph" w:default="1" w:styleId="Normal">
     <w:name w:val="Normal"/>
     <w:qFormat/>
+    <w:rsid w:val="001A6A9A"/>
   </w:style>
   <w:style w:type="character" w:default="1" w:styleId="Fontepargpadro">
     <w:name w:val="Default Paragraph Font"/>
@@ -392,6 +869,17 @@
     <w:uiPriority w:val="99"/>
     <w:semiHidden/>
     <w:unhideWhenUsed/>
+  </w:style>
+  <w:style w:type="paragraph" w:styleId="PargrafodaLista">
+    <w:name w:val="List Paragraph"/>
+    <w:basedOn w:val="Normal"/>
+    <w:uiPriority w:val="34"/>
+    <w:qFormat/>
+    <w:rsid w:val="001A6A9A"/>
+    <w:pPr>
+      <w:ind w:left="720"/>
+      <w:contextualSpacing/>
+    </w:pPr>
   </w:style>
 </w:styles>
 </file>

</xml_diff>